<commit_message>
rozszerzenie dokumentacji, UserStories, scenariusze
</commit_message>
<xml_diff>
--- a/Dokumentacja.docx
+++ b/Dokumentacja.docx
@@ -10,6 +10,54 @@
           <w:szCs w:val="24"/>
         </w:rPr>
       </w:pPr>
+      <w:r>
+        <w:rPr>
+          <w:b/>
+          <w:sz w:val="24"/>
+          <w:szCs w:val="24"/>
+        </w:rPr>
+        <w:tab/>
+      </w:r>
+      <w:r>
+        <w:rPr>
+          <w:b/>
+          <w:sz w:val="24"/>
+          <w:szCs w:val="24"/>
+        </w:rPr>
+        <w:tab/>
+      </w:r>
+      <w:r>
+        <w:rPr>
+          <w:b/>
+          <w:sz w:val="24"/>
+          <w:szCs w:val="24"/>
+        </w:rPr>
+        <w:tab/>
+      </w:r>
+      <w:r>
+        <w:rPr>
+          <w:b/>
+          <w:sz w:val="24"/>
+          <w:szCs w:val="24"/>
+        </w:rPr>
+        <w:tab/>
+      </w:r>
+      <w:r>
+        <w:rPr>
+          <w:b/>
+          <w:sz w:val="24"/>
+          <w:szCs w:val="24"/>
+        </w:rPr>
+        <w:tab/>
+      </w:r>
+      <w:r>
+        <w:rPr>
+          <w:b/>
+          <w:sz w:val="24"/>
+          <w:szCs w:val="24"/>
+        </w:rPr>
+        <w:tab/>
+      </w:r>
     </w:p>
     <w:p>
       <w:pPr>
@@ -1118,6 +1166,28 @@
           <w:rFonts w:ascii="Arial" w:hAnsi="Arial" w:cs="Arial"/>
           <w:b/>
           <w:i/>
+          <w:sz w:val="30"/>
+          <w:szCs w:val="30"/>
+        </w:rPr>
+      </w:pPr>
+    </w:p>
+    <w:p>
+      <w:pPr>
+        <w:rPr>
+          <w:rFonts w:ascii="Arial" w:hAnsi="Arial" w:cs="Arial"/>
+          <w:b/>
+          <w:i/>
+          <w:sz w:val="30"/>
+          <w:szCs w:val="30"/>
+        </w:rPr>
+      </w:pPr>
+    </w:p>
+    <w:p>
+      <w:pPr>
+        <w:rPr>
+          <w:rFonts w:ascii="Arial" w:hAnsi="Arial" w:cs="Arial"/>
+          <w:b/>
+          <w:i/>
           <w:sz w:val="24"/>
           <w:szCs w:val="24"/>
         </w:rPr>
@@ -1321,14 +1391,37 @@
           <w:szCs w:val="24"/>
         </w:rPr>
       </w:pPr>
-      <w:r>
-        <w:rPr>
-          <w:rFonts w:ascii="Arial" w:hAnsi="Arial" w:cs="Arial"/>
-          <w:b/>
-          <w:i/>
-          <w:sz w:val="24"/>
-          <w:szCs w:val="24"/>
-        </w:rPr>
+    </w:p>
+    <w:p>
+      <w:pPr>
+        <w:rPr>
+          <w:rFonts w:ascii="Arial" w:hAnsi="Arial" w:cs="Arial"/>
+          <w:b/>
+          <w:i/>
+          <w:sz w:val="24"/>
+          <w:szCs w:val="24"/>
+        </w:rPr>
+      </w:pPr>
+    </w:p>
+    <w:p>
+      <w:pPr>
+        <w:rPr>
+          <w:rFonts w:ascii="Arial" w:hAnsi="Arial" w:cs="Arial"/>
+          <w:b/>
+          <w:i/>
+          <w:sz w:val="24"/>
+          <w:szCs w:val="24"/>
+        </w:rPr>
+      </w:pPr>
+      <w:r>
+        <w:rPr>
+          <w:rFonts w:ascii="Arial" w:hAnsi="Arial" w:cs="Arial"/>
+          <w:b/>
+          <w:i/>
+          <w:sz w:val="24"/>
+          <w:szCs w:val="24"/>
+        </w:rPr>
+        <w:lastRenderedPageBreak/>
         <w:t>Oprogramowanie:</w:t>
       </w:r>
     </w:p>
@@ -1391,6 +1484,66 @@
           <w:sz w:val="24"/>
           <w:szCs w:val="24"/>
         </w:rPr>
+        <w:t>Spring Framework</w:t>
+      </w:r>
+      <w:r>
+        <w:rPr>
+          <w:rFonts w:ascii="Arial" w:hAnsi="Arial" w:cs="Arial"/>
+          <w:sz w:val="24"/>
+          <w:szCs w:val="24"/>
+        </w:rPr>
+        <w:t xml:space="preserve"> jest to platforma, której głównym celem jest uproszczenie procesu tworzenia oprogramowania klasy </w:t>
+      </w:r>
+      <w:proofErr w:type="spellStart"/>
+      <w:r>
+        <w:rPr>
+          <w:rFonts w:ascii="Arial" w:hAnsi="Arial" w:cs="Arial"/>
+          <w:sz w:val="24"/>
+          <w:szCs w:val="24"/>
+        </w:rPr>
+        <w:t>enterprise</w:t>
+      </w:r>
+      <w:proofErr w:type="spellEnd"/>
+      <w:r>
+        <w:rPr>
+          <w:rFonts w:ascii="Arial" w:hAnsi="Arial" w:cs="Arial"/>
+          <w:sz w:val="24"/>
+          <w:szCs w:val="24"/>
+        </w:rPr>
+        <w:t xml:space="preserve"> w technologii Java/J2EE. Rdzeniem </w:t>
+      </w:r>
+      <w:proofErr w:type="spellStart"/>
+      <w:r>
+        <w:rPr>
+          <w:rFonts w:ascii="Arial" w:hAnsi="Arial" w:cs="Arial"/>
+          <w:sz w:val="24"/>
+          <w:szCs w:val="24"/>
+        </w:rPr>
+        <w:t>Springa</w:t>
+      </w:r>
+      <w:proofErr w:type="spellEnd"/>
+      <w:r>
+        <w:rPr>
+          <w:rFonts w:ascii="Arial" w:hAnsi="Arial" w:cs="Arial"/>
+          <w:sz w:val="24"/>
+          <w:szCs w:val="24"/>
+        </w:rPr>
+        <w:t xml:space="preserve"> jest kontener wstrzykiwania zależności, który zarządza komponentami i ich zależnościami.</w:t>
+      </w:r>
+      <w:r>
+        <w:rPr>
+          <w:rFonts w:ascii="Arial" w:hAnsi="Arial" w:cs="Arial"/>
+          <w:sz w:val="24"/>
+          <w:szCs w:val="24"/>
+        </w:rPr>
+        <w:t xml:space="preserve"> </w:t>
+      </w:r>
+      <w:r>
+        <w:rPr>
+          <w:rFonts w:ascii="Arial" w:hAnsi="Arial" w:cs="Arial"/>
+          <w:sz w:val="24"/>
+          <w:szCs w:val="24"/>
+        </w:rPr>
         <w:t>Korzystamy z wersji SPRING BOOT SECURITY (</w:t>
       </w:r>
       <w:r>
@@ -1475,6 +1628,642 @@
           <w:rFonts w:ascii="Arial" w:hAnsi="Arial" w:cs="Arial"/>
           <w:sz w:val="24"/>
           <w:szCs w:val="24"/>
+        </w:rPr>
+        <w:t>.</w:t>
+      </w:r>
+    </w:p>
+    <w:p>
+      <w:pPr>
+        <w:spacing w:before="100" w:beforeAutospacing="1" w:after="100" w:afterAutospacing="1" w:line="240" w:lineRule="auto"/>
+        <w:rPr>
+          <w:rFonts w:ascii="Times New Roman" w:eastAsia="Times New Roman" w:hAnsi="Times New Roman" w:cs="Times New Roman"/>
+          <w:sz w:val="24"/>
+          <w:szCs w:val="24"/>
+          <w:lang w:eastAsia="pl-PL"/>
+        </w:rPr>
+      </w:pPr>
+      <w:r>
+        <w:rPr>
+          <w:rFonts w:ascii="Times New Roman" w:eastAsia="Times New Roman" w:hAnsi="Times New Roman" w:cs="Times New Roman"/>
+          <w:noProof/>
+          <w:sz w:val="24"/>
+          <w:szCs w:val="24"/>
+          <w:lang w:eastAsia="pl-PL"/>
+        </w:rPr>
+        <w:drawing>
+          <wp:inline distT="0" distB="0" distL="0" distR="0">
+            <wp:extent cx="5514975" cy="4257675"/>
+            <wp:effectExtent l="0" t="0" r="9525" b="9525"/>
+            <wp:docPr id="2" name="Obraz 2" descr="Architektura Spring Framework"/>
+            <wp:cNvGraphicFramePr>
+              <a:graphicFrameLocks xmlns:a="http://schemas.openxmlformats.org/drawingml/2006/main" noChangeAspect="1"/>
+            </wp:cNvGraphicFramePr>
+            <a:graphic xmlns:a="http://schemas.openxmlformats.org/drawingml/2006/main">
+              <a:graphicData uri="http://schemas.openxmlformats.org/drawingml/2006/picture">
+                <pic:pic xmlns:pic="http://schemas.openxmlformats.org/drawingml/2006/picture">
+                  <pic:nvPicPr>
+                    <pic:cNvPr id="0" name="Picture 1" descr="Architektura Spring Framework"/>
+                    <pic:cNvPicPr>
+                      <a:picLocks noChangeAspect="1" noChangeArrowheads="1"/>
+                    </pic:cNvPicPr>
+                  </pic:nvPicPr>
+                  <pic:blipFill>
+                    <a:blip r:embed="rId5">
+                      <a:extLst>
+                        <a:ext uri="{28A0092B-C50C-407E-A947-70E740481C1C}">
+                          <a14:useLocalDpi xmlns:a14="http://schemas.microsoft.com/office/drawing/2010/main" val="0"/>
+                        </a:ext>
+                      </a:extLst>
+                    </a:blip>
+                    <a:srcRect/>
+                    <a:stretch>
+                      <a:fillRect/>
+                    </a:stretch>
+                  </pic:blipFill>
+                  <pic:spPr bwMode="auto">
+                    <a:xfrm>
+                      <a:off x="0" y="0"/>
+                      <a:ext cx="5514975" cy="4257675"/>
+                    </a:xfrm>
+                    <a:prstGeom prst="rect">
+                      <a:avLst/>
+                    </a:prstGeom>
+                    <a:noFill/>
+                    <a:ln>
+                      <a:noFill/>
+                    </a:ln>
+                  </pic:spPr>
+                </pic:pic>
+              </a:graphicData>
+            </a:graphic>
+          </wp:inline>
+        </w:drawing>
+      </w:r>
+    </w:p>
+    <w:p>
+      <w:pPr>
+        <w:spacing w:before="100" w:beforeAutospacing="1" w:after="100" w:afterAutospacing="1" w:line="240" w:lineRule="auto"/>
+        <w:rPr>
+          <w:rFonts w:ascii="Times New Roman" w:eastAsia="Times New Roman" w:hAnsi="Times New Roman" w:cs="Times New Roman"/>
+          <w:i/>
+          <w:iCs/>
+          <w:sz w:val="24"/>
+          <w:szCs w:val="24"/>
+          <w:lang w:eastAsia="pl-PL"/>
+        </w:rPr>
+      </w:pPr>
+      <w:r>
+        <w:rPr>
+          <w:rFonts w:ascii="Times New Roman" w:eastAsia="Times New Roman" w:hAnsi="Times New Roman" w:cs="Times New Roman"/>
+          <w:sz w:val="24"/>
+          <w:szCs w:val="24"/>
+          <w:lang w:eastAsia="pl-PL"/>
+        </w:rPr>
+        <w:t xml:space="preserve">Rysunek 1: Architektura Spring Framework, </w:t>
+      </w:r>
+      <w:r>
+        <w:rPr>
+          <w:rFonts w:ascii="Times New Roman" w:eastAsia="Times New Roman" w:hAnsi="Times New Roman" w:cs="Times New Roman"/>
+          <w:i/>
+          <w:iCs/>
+          <w:sz w:val="24"/>
+          <w:szCs w:val="24"/>
+          <w:lang w:eastAsia="pl-PL"/>
+        </w:rPr>
+        <w:t>źródło: Spring Framework Reference</w:t>
+      </w:r>
+    </w:p>
+    <w:p>
+      <w:pPr>
+        <w:spacing w:before="100" w:beforeAutospacing="1" w:after="100" w:afterAutospacing="1" w:line="240" w:lineRule="auto"/>
+        <w:rPr>
+          <w:rFonts w:ascii="Arial" w:hAnsi="Arial" w:cs="Arial"/>
+          <w:sz w:val="24"/>
+          <w:szCs w:val="24"/>
+        </w:rPr>
+      </w:pPr>
+    </w:p>
+    <w:p>
+      <w:pPr>
+        <w:spacing w:before="100" w:beforeAutospacing="1" w:after="100" w:afterAutospacing="1" w:line="240" w:lineRule="auto"/>
+        <w:rPr>
+          <w:rFonts w:ascii="Arial" w:hAnsi="Arial" w:cs="Arial"/>
+          <w:sz w:val="24"/>
+          <w:szCs w:val="24"/>
+        </w:rPr>
+      </w:pPr>
+    </w:p>
+    <w:p>
+      <w:pPr>
+        <w:spacing w:before="100" w:beforeAutospacing="1" w:after="100" w:afterAutospacing="1" w:line="240" w:lineRule="auto"/>
+        <w:rPr>
+          <w:rFonts w:ascii="Arial" w:hAnsi="Arial" w:cs="Arial"/>
+          <w:sz w:val="24"/>
+          <w:szCs w:val="24"/>
+        </w:rPr>
+      </w:pPr>
+    </w:p>
+    <w:p>
+      <w:pPr>
+        <w:spacing w:before="100" w:beforeAutospacing="1" w:after="100" w:afterAutospacing="1" w:line="240" w:lineRule="auto"/>
+        <w:rPr>
+          <w:rFonts w:ascii="Arial" w:hAnsi="Arial" w:cs="Arial"/>
+          <w:sz w:val="24"/>
+          <w:szCs w:val="24"/>
+        </w:rPr>
+      </w:pPr>
+    </w:p>
+    <w:p>
+      <w:pPr>
+        <w:spacing w:before="100" w:beforeAutospacing="1" w:after="100" w:afterAutospacing="1" w:line="240" w:lineRule="auto"/>
+        <w:rPr>
+          <w:rFonts w:ascii="Arial" w:hAnsi="Arial" w:cs="Arial"/>
+          <w:sz w:val="24"/>
+          <w:szCs w:val="24"/>
+        </w:rPr>
+      </w:pPr>
+    </w:p>
+    <w:p>
+      <w:pPr>
+        <w:spacing w:before="100" w:beforeAutospacing="1" w:after="100" w:afterAutospacing="1" w:line="240" w:lineRule="auto"/>
+        <w:rPr>
+          <w:rFonts w:ascii="Arial" w:hAnsi="Arial" w:cs="Arial"/>
+          <w:sz w:val="24"/>
+          <w:szCs w:val="24"/>
+        </w:rPr>
+      </w:pPr>
+    </w:p>
+    <w:p>
+      <w:pPr>
+        <w:spacing w:before="100" w:beforeAutospacing="1" w:after="100" w:afterAutospacing="1" w:line="240" w:lineRule="auto"/>
+        <w:rPr>
+          <w:rFonts w:ascii="Arial" w:eastAsia="Times New Roman" w:hAnsi="Arial" w:cs="Arial"/>
+          <w:sz w:val="24"/>
+          <w:szCs w:val="24"/>
+          <w:u w:val="single"/>
+          <w:lang w:eastAsia="pl-PL"/>
+        </w:rPr>
+      </w:pPr>
+      <w:r>
+        <w:rPr>
+          <w:rFonts w:ascii="Arial" w:hAnsi="Arial" w:cs="Arial"/>
+          <w:sz w:val="24"/>
+          <w:szCs w:val="24"/>
+          <w:u w:val="single"/>
+        </w:rPr>
+        <w:lastRenderedPageBreak/>
+        <w:t>Spring jest</w:t>
+      </w:r>
+      <w:r>
+        <w:rPr>
+          <w:rFonts w:ascii="Arial" w:hAnsi="Arial" w:cs="Arial"/>
+          <w:sz w:val="24"/>
+          <w:szCs w:val="24"/>
+          <w:u w:val="single"/>
+        </w:rPr>
+        <w:t xml:space="preserve"> rozwiązaniem modułowym. </w:t>
+      </w:r>
+      <w:r>
+        <w:rPr>
+          <w:rFonts w:ascii="Arial" w:hAnsi="Arial" w:cs="Arial"/>
+          <w:sz w:val="24"/>
+          <w:szCs w:val="24"/>
+          <w:u w:val="single"/>
+        </w:rPr>
+        <w:t>Szczególne</w:t>
+      </w:r>
+      <w:r>
+        <w:rPr>
+          <w:rFonts w:ascii="Arial" w:hAnsi="Arial" w:cs="Arial"/>
+          <w:sz w:val="24"/>
+          <w:szCs w:val="24"/>
+          <w:u w:val="single"/>
+        </w:rPr>
+        <w:t xml:space="preserve"> części, które</w:t>
+      </w:r>
+      <w:r>
+        <w:rPr>
+          <w:rFonts w:ascii="Arial" w:hAnsi="Arial" w:cs="Arial"/>
+          <w:sz w:val="24"/>
+          <w:szCs w:val="24"/>
+          <w:u w:val="single"/>
+        </w:rPr>
+        <w:t xml:space="preserve"> </w:t>
+      </w:r>
+      <w:r>
+        <w:rPr>
+          <w:rFonts w:ascii="Arial" w:hAnsi="Arial" w:cs="Arial"/>
+          <w:sz w:val="24"/>
+          <w:szCs w:val="24"/>
+          <w:u w:val="single"/>
+        </w:rPr>
+        <w:t>wykorzystujemy:</w:t>
+      </w:r>
+    </w:p>
+    <w:p>
+      <w:pPr>
+        <w:pStyle w:val="Nagwek4"/>
+        <w:rPr>
+          <w:rFonts w:ascii="Arial" w:hAnsi="Arial" w:cs="Arial"/>
+          <w:sz w:val="24"/>
+          <w:szCs w:val="24"/>
+        </w:rPr>
+      </w:pPr>
+      <w:proofErr w:type="spellStart"/>
+      <w:r>
+        <w:rPr>
+          <w:rFonts w:ascii="Arial" w:hAnsi="Arial" w:cs="Arial"/>
+          <w:sz w:val="24"/>
+          <w:szCs w:val="24"/>
+        </w:rPr>
+        <w:t>Core</w:t>
+      </w:r>
+      <w:proofErr w:type="spellEnd"/>
+      <w:r>
+        <w:rPr>
+          <w:rFonts w:ascii="Arial" w:hAnsi="Arial" w:cs="Arial"/>
+          <w:sz w:val="24"/>
+          <w:szCs w:val="24"/>
+        </w:rPr>
+        <w:t xml:space="preserve"> </w:t>
+      </w:r>
+      <w:proofErr w:type="spellStart"/>
+      <w:r>
+        <w:rPr>
+          <w:rFonts w:ascii="Arial" w:hAnsi="Arial" w:cs="Arial"/>
+          <w:sz w:val="24"/>
+          <w:szCs w:val="24"/>
+        </w:rPr>
+        <w:t>Container</w:t>
+      </w:r>
+      <w:proofErr w:type="spellEnd"/>
+    </w:p>
+    <w:p>
+      <w:pPr>
+        <w:pStyle w:val="NormalnyWeb"/>
+        <w:rPr>
+          <w:rFonts w:ascii="Arial" w:hAnsi="Arial" w:cs="Arial"/>
+        </w:rPr>
+      </w:pPr>
+      <w:proofErr w:type="spellStart"/>
+      <w:r>
+        <w:rPr>
+          <w:rStyle w:val="Pogrubienie"/>
+          <w:rFonts w:ascii="Arial" w:hAnsi="Arial" w:cs="Arial"/>
+        </w:rPr>
+        <w:t>Core</w:t>
+      </w:r>
+      <w:proofErr w:type="spellEnd"/>
+      <w:r>
+        <w:rPr>
+          <w:rFonts w:ascii="Arial" w:hAnsi="Arial" w:cs="Arial"/>
+        </w:rPr>
+        <w:t xml:space="preserve"> i </w:t>
+      </w:r>
+      <w:proofErr w:type="spellStart"/>
+      <w:r>
+        <w:rPr>
+          <w:rStyle w:val="Pogrubienie"/>
+          <w:rFonts w:ascii="Arial" w:hAnsi="Arial" w:cs="Arial"/>
+        </w:rPr>
+        <w:t>Beans</w:t>
+      </w:r>
+      <w:proofErr w:type="spellEnd"/>
+      <w:r>
+        <w:rPr>
+          <w:rFonts w:ascii="Arial" w:hAnsi="Arial" w:cs="Arial"/>
+        </w:rPr>
+        <w:t xml:space="preserve"> – podstawowe moduły, zawierają funkcjonalność </w:t>
+      </w:r>
+      <w:proofErr w:type="spellStart"/>
+      <w:r>
+        <w:rPr>
+          <w:rFonts w:ascii="Arial" w:hAnsi="Arial" w:cs="Arial"/>
+        </w:rPr>
+        <w:t>Inversion</w:t>
+      </w:r>
+      <w:proofErr w:type="spellEnd"/>
+      <w:r>
+        <w:rPr>
+          <w:rFonts w:ascii="Arial" w:hAnsi="Arial" w:cs="Arial"/>
+        </w:rPr>
+        <w:t xml:space="preserve"> of Control</w:t>
+      </w:r>
+      <w:r>
+        <w:rPr>
+          <w:rFonts w:ascii="Arial" w:hAnsi="Arial" w:cs="Arial"/>
+        </w:rPr>
+        <w:t xml:space="preserve"> i </w:t>
+      </w:r>
+      <w:proofErr w:type="spellStart"/>
+      <w:r>
+        <w:rPr>
+          <w:rFonts w:ascii="Arial" w:hAnsi="Arial" w:cs="Arial"/>
+        </w:rPr>
+        <w:t>Dependency</w:t>
+      </w:r>
+      <w:proofErr w:type="spellEnd"/>
+      <w:r>
+        <w:rPr>
+          <w:rFonts w:ascii="Arial" w:hAnsi="Arial" w:cs="Arial"/>
+        </w:rPr>
+        <w:t xml:space="preserve"> </w:t>
+      </w:r>
+      <w:proofErr w:type="spellStart"/>
+      <w:r>
+        <w:rPr>
+          <w:rFonts w:ascii="Arial" w:hAnsi="Arial" w:cs="Arial"/>
+        </w:rPr>
+        <w:t>Injection</w:t>
+      </w:r>
+      <w:proofErr w:type="spellEnd"/>
+      <w:r>
+        <w:rPr>
+          <w:rFonts w:ascii="Arial" w:hAnsi="Arial" w:cs="Arial"/>
+        </w:rPr>
+        <w:t>. To dzięki nim możliwe jest oddzielenie konfiguracji i specyfikacji zależności od logiki biznesowej.</w:t>
+      </w:r>
+    </w:p>
+    <w:p>
+      <w:pPr>
+        <w:pStyle w:val="Nagwek4"/>
+        <w:rPr>
+          <w:rFonts w:ascii="Arial" w:hAnsi="Arial" w:cs="Arial"/>
+          <w:sz w:val="24"/>
+          <w:szCs w:val="24"/>
+        </w:rPr>
+      </w:pPr>
+      <w:r>
+        <w:rPr>
+          <w:rFonts w:ascii="Arial" w:hAnsi="Arial" w:cs="Arial"/>
+          <w:sz w:val="24"/>
+          <w:szCs w:val="24"/>
+        </w:rPr>
+        <w:t>DAO</w:t>
+      </w:r>
+    </w:p>
+    <w:p>
+      <w:pPr>
+        <w:pStyle w:val="Nagwek3"/>
+        <w:spacing w:before="100" w:beforeAutospacing="1" w:after="100" w:afterAutospacing="1"/>
+        <w:rPr>
+          <w:rFonts w:ascii="Arial" w:hAnsi="Arial" w:cs="Arial"/>
+          <w:color w:val="auto"/>
+        </w:rPr>
+      </w:pPr>
+      <w:r>
+        <w:rPr>
+          <w:rStyle w:val="Pogrubienie"/>
+          <w:rFonts w:ascii="Arial" w:hAnsi="Arial" w:cs="Arial"/>
+          <w:color w:val="auto"/>
+        </w:rPr>
+        <w:t>DAO</w:t>
+      </w:r>
+      <w:r>
+        <w:rPr>
+          <w:rStyle w:val="Pogrubienie"/>
+          <w:rFonts w:ascii="Arial" w:hAnsi="Arial" w:cs="Arial"/>
+          <w:color w:val="auto"/>
+        </w:rPr>
+        <w:t xml:space="preserve"> </w:t>
+      </w:r>
+      <w:r>
+        <w:rPr>
+          <w:rFonts w:ascii="Arial" w:hAnsi="Arial" w:cs="Arial"/>
+          <w:i/>
+          <w:color w:val="auto"/>
+        </w:rPr>
+        <w:t>Data Access Object</w:t>
+      </w:r>
+      <w:r>
+        <w:rPr>
+          <w:rFonts w:ascii="Arial" w:hAnsi="Arial" w:cs="Arial"/>
+          <w:color w:val="auto"/>
+        </w:rPr>
+        <w:t xml:space="preserve"> zapewnia wsparcie dla metod utrwal</w:t>
+      </w:r>
+      <w:r>
+        <w:rPr>
+          <w:rFonts w:ascii="Arial" w:hAnsi="Arial" w:cs="Arial"/>
+          <w:color w:val="auto"/>
+        </w:rPr>
+        <w:t>a</w:t>
+      </w:r>
+      <w:r>
+        <w:rPr>
+          <w:rFonts w:ascii="Arial" w:hAnsi="Arial" w:cs="Arial"/>
+          <w:color w:val="auto"/>
+        </w:rPr>
+        <w:t>nia obiektów, w szczególności</w:t>
+      </w:r>
+      <w:r>
+        <w:rPr>
+          <w:rFonts w:ascii="Arial" w:hAnsi="Arial" w:cs="Arial"/>
+          <w:color w:val="auto"/>
+        </w:rPr>
+        <w:t xml:space="preserve"> odwzorowanie relacyjno-obiektowe</w:t>
+      </w:r>
+      <w:r>
+        <w:rPr>
+          <w:rFonts w:ascii="Arial" w:hAnsi="Arial" w:cs="Arial"/>
+          <w:color w:val="auto"/>
+        </w:rPr>
+        <w:t xml:space="preserve"> ORM,</w:t>
+      </w:r>
+      <w:r>
+        <w:rPr>
+          <w:rFonts w:ascii="Arial" w:hAnsi="Arial" w:cs="Arial"/>
+          <w:color w:val="auto"/>
+        </w:rPr>
+        <w:t xml:space="preserve"> </w:t>
+      </w:r>
+      <w:r>
+        <w:rPr>
+          <w:rFonts w:ascii="Arial" w:hAnsi="Arial" w:cs="Arial"/>
+          <w:color w:val="auto"/>
+        </w:rPr>
+        <w:t>JDBC</w:t>
+      </w:r>
+      <w:r>
+        <w:rPr>
+          <w:rFonts w:ascii="Arial" w:hAnsi="Arial" w:cs="Arial"/>
+          <w:color w:val="auto"/>
+        </w:rPr>
+        <w:t xml:space="preserve">, </w:t>
+      </w:r>
+      <w:r>
+        <w:rPr>
+          <w:rStyle w:val="Pogrubienie"/>
+          <w:rFonts w:ascii="Arial" w:hAnsi="Arial" w:cs="Arial"/>
+          <w:color w:val="auto"/>
+        </w:rPr>
+        <w:t>OXM</w:t>
+      </w:r>
+      <w:r>
+        <w:rPr>
+          <w:rFonts w:ascii="Arial" w:hAnsi="Arial" w:cs="Arial"/>
+          <w:color w:val="auto"/>
+        </w:rPr>
+        <w:t xml:space="preserve"> (mapowanie XML), </w:t>
+      </w:r>
+      <w:r>
+        <w:rPr>
+          <w:rFonts w:ascii="Arial" w:hAnsi="Arial" w:cs="Arial"/>
+          <w:color w:val="auto"/>
+        </w:rPr>
+        <w:t>JMS</w:t>
+      </w:r>
+      <w:r>
+        <w:rPr>
+          <w:rFonts w:ascii="Arial" w:hAnsi="Arial" w:cs="Arial"/>
+          <w:color w:val="auto"/>
+        </w:rPr>
+        <w:t xml:space="preserve"> (tworzenie i przetwarzanie wiadomości). Dostarcza gotową do wykorzystania pulę połączeń, a także możliwość deklaratywnego definiowania transakcji. Pozwala na łatwe mapowanie </w:t>
+      </w:r>
+      <w:proofErr w:type="spellStart"/>
+      <w:r>
+        <w:rPr>
+          <w:rFonts w:ascii="Arial" w:hAnsi="Arial" w:cs="Arial"/>
+          <w:color w:val="auto"/>
+        </w:rPr>
+        <w:t>ResultSetów</w:t>
+      </w:r>
+      <w:proofErr w:type="spellEnd"/>
+      <w:r>
+        <w:rPr>
+          <w:rFonts w:ascii="Arial" w:hAnsi="Arial" w:cs="Arial"/>
+          <w:color w:val="auto"/>
+        </w:rPr>
+        <w:t xml:space="preserve"> na listę obiektów klas domenowych.</w:t>
+      </w:r>
+    </w:p>
+    <w:p>
+      <w:pPr>
+        <w:pStyle w:val="Nagwek4"/>
+        <w:spacing w:before="100" w:beforeAutospacing="1" w:after="100" w:afterAutospacing="1"/>
+        <w:rPr>
+          <w:rFonts w:ascii="Arial" w:hAnsi="Arial" w:cs="Arial"/>
+          <w:sz w:val="24"/>
+          <w:szCs w:val="24"/>
+        </w:rPr>
+      </w:pPr>
+      <w:r>
+        <w:rPr>
+          <w:rFonts w:ascii="Arial" w:hAnsi="Arial" w:cs="Arial"/>
+          <w:sz w:val="24"/>
+          <w:szCs w:val="24"/>
+        </w:rPr>
+        <w:t>Web</w:t>
+      </w:r>
+    </w:p>
+    <w:p>
+      <w:pPr>
+        <w:pStyle w:val="NormalnyWeb"/>
+        <w:rPr>
+          <w:rFonts w:ascii="Arial" w:hAnsi="Arial" w:cs="Arial"/>
+        </w:rPr>
+      </w:pPr>
+      <w:r>
+        <w:rPr>
+          <w:rStyle w:val="Pogrubienie"/>
+          <w:rFonts w:ascii="Arial" w:hAnsi="Arial" w:cs="Arial"/>
+        </w:rPr>
+        <w:t>Web</w:t>
+      </w:r>
+      <w:r>
+        <w:rPr>
+          <w:rFonts w:ascii="Arial" w:hAnsi="Arial" w:cs="Arial"/>
+        </w:rPr>
+        <w:t xml:space="preserve"> zawiera własny </w:t>
+      </w:r>
+      <w:proofErr w:type="spellStart"/>
+      <w:r>
+        <w:rPr>
+          <w:rFonts w:ascii="Arial" w:hAnsi="Arial" w:cs="Arial"/>
+        </w:rPr>
+        <w:t>framework</w:t>
+      </w:r>
+      <w:proofErr w:type="spellEnd"/>
+      <w:r>
+        <w:rPr>
+          <w:rFonts w:ascii="Arial" w:hAnsi="Arial" w:cs="Arial"/>
+        </w:rPr>
+        <w:t xml:space="preserve"> webowy – </w:t>
+      </w:r>
+      <w:r>
+        <w:rPr>
+          <w:rFonts w:ascii="Arial" w:hAnsi="Arial" w:cs="Arial"/>
+        </w:rPr>
+        <w:t>Spring Web MVC</w:t>
+      </w:r>
+      <w:r>
+        <w:rPr>
+          <w:rFonts w:ascii="Arial" w:hAnsi="Arial" w:cs="Arial"/>
+        </w:rPr>
+        <w:t>, który wspo</w:t>
+      </w:r>
+      <w:r>
+        <w:rPr>
+          <w:rFonts w:ascii="Arial" w:hAnsi="Arial" w:cs="Arial"/>
+        </w:rPr>
+        <w:t>maga proces ładowania plików na serwer.</w:t>
+      </w:r>
+    </w:p>
+    <w:p>
+      <w:pPr>
+        <w:pStyle w:val="Nagwek4"/>
+        <w:rPr>
+          <w:rFonts w:ascii="Arial" w:hAnsi="Arial" w:cs="Arial"/>
+          <w:sz w:val="24"/>
+          <w:szCs w:val="24"/>
+        </w:rPr>
+      </w:pPr>
+      <w:r>
+        <w:rPr>
+          <w:rFonts w:ascii="Arial" w:hAnsi="Arial" w:cs="Arial"/>
+          <w:sz w:val="24"/>
+          <w:szCs w:val="24"/>
+        </w:rPr>
+        <w:t>Test</w:t>
+      </w:r>
+    </w:p>
+    <w:p>
+      <w:pPr>
+        <w:pStyle w:val="NormalnyWeb"/>
+        <w:rPr>
+          <w:rFonts w:ascii="Arial" w:hAnsi="Arial" w:cs="Arial"/>
+        </w:rPr>
+      </w:pPr>
+      <w:r>
+        <w:rPr>
+          <w:rStyle w:val="Pogrubienie"/>
+          <w:rFonts w:ascii="Arial" w:hAnsi="Arial" w:cs="Arial"/>
+        </w:rPr>
+        <w:t>Test</w:t>
+      </w:r>
+      <w:r>
+        <w:rPr>
+          <w:rFonts w:ascii="Arial" w:hAnsi="Arial" w:cs="Arial"/>
+        </w:rPr>
+        <w:t xml:space="preserve"> zawiera mechanizmy służące do testowania aplikacji (</w:t>
+      </w:r>
+      <w:proofErr w:type="spellStart"/>
+      <w:r>
+        <w:rPr>
+          <w:rFonts w:ascii="Arial" w:hAnsi="Arial" w:cs="Arial"/>
+        </w:rPr>
+        <w:t>JUnit</w:t>
+      </w:r>
+      <w:proofErr w:type="spellEnd"/>
+      <w:r>
+        <w:rPr>
+          <w:rFonts w:ascii="Arial" w:hAnsi="Arial" w:cs="Arial"/>
+        </w:rPr>
+        <w:t>)</w:t>
+      </w:r>
+      <w:r>
+        <w:rPr>
+          <w:rFonts w:ascii="Arial" w:hAnsi="Arial" w:cs="Arial"/>
         </w:rPr>
         <w:t>.</w:t>
       </w:r>
@@ -1548,7 +2337,7 @@
           <w:lang w:eastAsia="pl-PL"/>
         </w:rPr>
       </w:pPr>
-      <w:hyperlink r:id="rId5" w:tooltip="Zasada jednej odpowiedzialności" w:history="1">
+      <w:hyperlink r:id="rId6" w:tooltip="Zasada jednej odpowiedzialności" w:history="1">
         <w:r>
           <w:rPr>
             <w:rFonts w:ascii="Arial" w:eastAsia="Times New Roman" w:hAnsi="Arial" w:cs="Arial"/>
@@ -1577,7 +2366,7 @@
           <w:lang w:eastAsia="pl-PL"/>
         </w:rPr>
       </w:pPr>
-      <w:hyperlink r:id="rId6" w:tooltip="Zasada otwarte-zamknięte" w:history="1">
+      <w:hyperlink r:id="rId7" w:tooltip="Zasada otwarte-zamknięte" w:history="1">
         <w:r>
           <w:rPr>
             <w:rFonts w:ascii="Arial" w:eastAsia="Times New Roman" w:hAnsi="Arial" w:cs="Arial"/>
@@ -1606,7 +2395,7 @@
           <w:lang w:eastAsia="pl-PL"/>
         </w:rPr>
       </w:pPr>
-      <w:hyperlink r:id="rId7" w:tooltip="Zasada podstawienia Liskov" w:history="1">
+      <w:hyperlink r:id="rId8" w:tooltip="Zasada podstawienia Liskov" w:history="1">
         <w:r>
           <w:rPr>
             <w:rFonts w:ascii="Arial" w:eastAsia="Times New Roman" w:hAnsi="Arial" w:cs="Arial"/>
@@ -1644,7 +2433,7 @@
           <w:lang w:eastAsia="pl-PL"/>
         </w:rPr>
       </w:pPr>
-      <w:hyperlink r:id="rId8" w:tooltip="Zasada segregacji interfejsów (strona nie istnieje)" w:history="1">
+      <w:hyperlink r:id="rId9" w:tooltip="Zasada segregacji interfejsów (strona nie istnieje)" w:history="1">
         <w:r>
           <w:rPr>
             <w:rFonts w:ascii="Arial" w:eastAsia="Times New Roman" w:hAnsi="Arial" w:cs="Arial"/>
@@ -1673,7 +2462,7 @@
           <w:lang w:eastAsia="pl-PL"/>
         </w:rPr>
       </w:pPr>
-      <w:hyperlink r:id="rId9" w:tooltip="Zasada odwrócenia zależności (strona nie istnieje)" w:history="1">
+      <w:hyperlink r:id="rId10" w:tooltip="Zasada odwrócenia zależności (strona nie istnieje)" w:history="1">
         <w:r>
           <w:rPr>
             <w:rFonts w:ascii="Arial" w:eastAsia="Times New Roman" w:hAnsi="Arial" w:cs="Arial"/>
@@ -1855,7 +2644,7 @@
         </w:rPr>
         <w:t xml:space="preserve">ej istotą jest dążenie do utrzymania eleganckiej i przejrzystej </w:t>
       </w:r>
-      <w:hyperlink r:id="rId10" w:tooltip="Struktura" w:history="1">
+      <w:hyperlink r:id="rId11" w:tooltip="Struktura" w:history="1">
         <w:r>
           <w:rPr>
             <w:rStyle w:val="Hipercze"/>
@@ -1973,6 +2762,7 @@
           <w:sz w:val="24"/>
           <w:szCs w:val="24"/>
         </w:rPr>
+        <w:lastRenderedPageBreak/>
         <w:t xml:space="preserve">Korzystamy z metodyki projektowania systemów informatycznych </w:t>
       </w:r>
       <w:proofErr w:type="spellStart"/>
@@ -2127,6 +2917,123 @@
         </w:rPr>
         <w:t>Pielęgnacja i dalszy rozwój.</w:t>
       </w:r>
+    </w:p>
+    <w:p>
+      <w:pPr>
+        <w:rPr>
+          <w:b/>
+          <w:sz w:val="24"/>
+          <w:szCs w:val="24"/>
+        </w:rPr>
+      </w:pPr>
+    </w:p>
+    <w:p>
+      <w:pPr>
+        <w:rPr>
+          <w:b/>
+          <w:sz w:val="24"/>
+          <w:szCs w:val="24"/>
+        </w:rPr>
+      </w:pPr>
+    </w:p>
+    <w:p>
+      <w:pPr>
+        <w:rPr>
+          <w:b/>
+          <w:sz w:val="24"/>
+          <w:szCs w:val="24"/>
+        </w:rPr>
+      </w:pPr>
+    </w:p>
+    <w:p>
+      <w:pPr>
+        <w:rPr>
+          <w:b/>
+          <w:sz w:val="24"/>
+          <w:szCs w:val="24"/>
+        </w:rPr>
+      </w:pPr>
+    </w:p>
+    <w:p>
+      <w:pPr>
+        <w:rPr>
+          <w:b/>
+          <w:sz w:val="24"/>
+          <w:szCs w:val="24"/>
+        </w:rPr>
+      </w:pPr>
+    </w:p>
+    <w:p>
+      <w:pPr>
+        <w:rPr>
+          <w:b/>
+          <w:sz w:val="24"/>
+          <w:szCs w:val="24"/>
+        </w:rPr>
+      </w:pPr>
+    </w:p>
+    <w:p>
+      <w:pPr>
+        <w:rPr>
+          <w:b/>
+          <w:sz w:val="24"/>
+          <w:szCs w:val="24"/>
+        </w:rPr>
+      </w:pPr>
+    </w:p>
+    <w:p>
+      <w:pPr>
+        <w:rPr>
+          <w:b/>
+          <w:sz w:val="24"/>
+          <w:szCs w:val="24"/>
+        </w:rPr>
+      </w:pPr>
+    </w:p>
+    <w:p>
+      <w:pPr>
+        <w:rPr>
+          <w:b/>
+          <w:sz w:val="24"/>
+          <w:szCs w:val="24"/>
+        </w:rPr>
+      </w:pPr>
+    </w:p>
+    <w:p>
+      <w:pPr>
+        <w:rPr>
+          <w:b/>
+          <w:sz w:val="24"/>
+          <w:szCs w:val="24"/>
+        </w:rPr>
+      </w:pPr>
+    </w:p>
+    <w:p>
+      <w:pPr>
+        <w:rPr>
+          <w:b/>
+          <w:sz w:val="24"/>
+          <w:szCs w:val="24"/>
+        </w:rPr>
+      </w:pPr>
+    </w:p>
+    <w:p>
+      <w:pPr>
+        <w:rPr>
+          <w:b/>
+          <w:sz w:val="24"/>
+          <w:szCs w:val="24"/>
+        </w:rPr>
+      </w:pPr>
+    </w:p>
+    <w:p>
+      <w:pPr>
+        <w:rPr>
+          <w:b/>
+          <w:sz w:val="24"/>
+          <w:szCs w:val="24"/>
+        </w:rPr>
+      </w:pPr>
     </w:p>
     <w:p>
       <w:pPr>
@@ -3894,8 +4801,6 @@
           <w:lang w:eastAsia="pl-PL"/>
         </w:rPr>
       </w:pPr>
-      <w:bookmarkStart w:id="0" w:name="_GoBack"/>
-      <w:bookmarkEnd w:id="0"/>
     </w:p>
     <w:p>
       <w:pPr>
@@ -3983,6 +4888,586 @@
         </w:rPr>
         <w:t>Jako administrator mogę dodawać godziny pracy mechanika</w:t>
       </w:r>
+    </w:p>
+    <w:p>
+      <w:pPr>
+        <w:pStyle w:val="Akapitzlist"/>
+        <w:spacing w:after="0" w:line="240" w:lineRule="auto"/>
+        <w:rPr>
+          <w:rFonts w:ascii="Arial" w:eastAsia="Times New Roman" w:hAnsi="Arial" w:cs="Arial"/>
+          <w:sz w:val="24"/>
+          <w:szCs w:val="24"/>
+          <w:lang w:eastAsia="pl-PL"/>
+        </w:rPr>
+      </w:pPr>
+    </w:p>
+    <w:p>
+      <w:pPr>
+        <w:pStyle w:val="Akapitzlist"/>
+        <w:numPr>
+          <w:ilvl w:val="0"/>
+          <w:numId w:val="8"/>
+        </w:numPr>
+        <w:rPr>
+          <w:rFonts w:ascii="Arial" w:hAnsi="Arial" w:cs="Arial"/>
+          <w:sz w:val="24"/>
+          <w:szCs w:val="24"/>
+        </w:rPr>
+      </w:pPr>
+      <w:r>
+        <w:rPr>
+          <w:rFonts w:ascii="Arial" w:hAnsi="Arial" w:cs="Arial"/>
+          <w:sz w:val="24"/>
+          <w:szCs w:val="24"/>
+        </w:rPr>
+        <w:t>Jako dowolny aktor nie mogę zobaczyć panelu innego aktora, dzięki temu zapewnione jest bezpieczeństwo systemu.</w:t>
+      </w:r>
+    </w:p>
+    <w:p>
+      <w:pPr>
+        <w:pStyle w:val="Akapitzlist"/>
+        <w:rPr>
+          <w:rFonts w:ascii="Arial" w:hAnsi="Arial" w:cs="Arial"/>
+          <w:sz w:val="24"/>
+          <w:szCs w:val="24"/>
+        </w:rPr>
+      </w:pPr>
+    </w:p>
+    <w:p>
+      <w:pPr>
+        <w:rPr>
+          <w:rFonts w:ascii="Arial" w:hAnsi="Arial" w:cs="Arial"/>
+          <w:sz w:val="24"/>
+          <w:szCs w:val="24"/>
+        </w:rPr>
+      </w:pPr>
+    </w:p>
+    <w:p>
+      <w:pPr>
+        <w:rPr>
+          <w:rFonts w:ascii="Arial" w:hAnsi="Arial" w:cs="Arial"/>
+          <w:sz w:val="24"/>
+          <w:szCs w:val="24"/>
+        </w:rPr>
+      </w:pPr>
+    </w:p>
+    <w:p>
+      <w:pPr>
+        <w:rPr>
+          <w:rFonts w:ascii="Arial" w:hAnsi="Arial" w:cs="Arial"/>
+          <w:sz w:val="24"/>
+          <w:szCs w:val="24"/>
+        </w:rPr>
+      </w:pPr>
+    </w:p>
+    <w:p>
+      <w:pPr>
+        <w:rPr>
+          <w:rFonts w:ascii="Arial" w:hAnsi="Arial" w:cs="Arial"/>
+          <w:sz w:val="24"/>
+          <w:szCs w:val="24"/>
+        </w:rPr>
+      </w:pPr>
+      <w:bookmarkStart w:id="0" w:name="_GoBack"/>
+      <w:bookmarkEnd w:id="0"/>
+    </w:p>
+    <w:p>
+      <w:pPr>
+        <w:rPr>
+          <w:b/>
+          <w:sz w:val="40"/>
+          <w:szCs w:val="40"/>
+        </w:rPr>
+      </w:pPr>
+      <w:r>
+        <w:rPr>
+          <w:b/>
+          <w:sz w:val="40"/>
+          <w:szCs w:val="40"/>
+        </w:rPr>
+        <w:t>Scenariusze testowe</w:t>
+      </w:r>
+    </w:p>
+    <w:p>
+      <w:pPr>
+        <w:rPr>
+          <w:rFonts w:ascii="Arial" w:hAnsi="Arial" w:cs="Arial"/>
+          <w:sz w:val="24"/>
+          <w:szCs w:val="24"/>
+        </w:rPr>
+      </w:pPr>
+      <w:r>
+        <w:rPr>
+          <w:rFonts w:ascii="Arial" w:hAnsi="Arial" w:cs="Arial"/>
+          <w:sz w:val="24"/>
+          <w:szCs w:val="24"/>
+        </w:rPr>
+        <w:t>#UC1</w:t>
+      </w:r>
+      <w:r>
+        <w:rPr>
+          <w:rFonts w:ascii="Arial" w:hAnsi="Arial" w:cs="Arial"/>
+          <w:sz w:val="24"/>
+          <w:szCs w:val="24"/>
+        </w:rPr>
+        <w:t xml:space="preserve"> Loguje użytkownika</w:t>
+      </w:r>
+    </w:p>
+    <w:p>
+      <w:pPr>
+        <w:rPr>
+          <w:rFonts w:ascii="Arial" w:hAnsi="Arial" w:cs="Arial"/>
+          <w:sz w:val="24"/>
+          <w:szCs w:val="24"/>
+        </w:rPr>
+      </w:pPr>
+      <w:r>
+        <w:rPr>
+          <w:rFonts w:ascii="Arial" w:hAnsi="Arial" w:cs="Arial"/>
+          <w:sz w:val="24"/>
+          <w:szCs w:val="24"/>
+        </w:rPr>
+        <w:t xml:space="preserve">Przypadek użycia zaczyna się gdy wyświetlam witrynę systemu </w:t>
+      </w:r>
+      <w:proofErr w:type="spellStart"/>
+      <w:r>
+        <w:rPr>
+          <w:rFonts w:ascii="Arial" w:hAnsi="Arial" w:cs="Arial"/>
+          <w:sz w:val="24"/>
+          <w:szCs w:val="24"/>
+        </w:rPr>
+        <w:t>UsterkiMechaniczne</w:t>
+      </w:r>
+      <w:proofErr w:type="spellEnd"/>
+      <w:r>
+        <w:rPr>
+          <w:rFonts w:ascii="Arial" w:hAnsi="Arial" w:cs="Arial"/>
+          <w:sz w:val="24"/>
+          <w:szCs w:val="24"/>
+        </w:rPr>
+        <w:t>. Widzę panel logowania. Wpisuję login i hasło użytkownika. Następuje przekierowanie na moje konto. Przypadek użycia kończy się.</w:t>
+      </w:r>
+    </w:p>
+    <w:p>
+      <w:pPr>
+        <w:rPr>
+          <w:rFonts w:ascii="Arial" w:hAnsi="Arial" w:cs="Arial"/>
+          <w:sz w:val="24"/>
+          <w:szCs w:val="24"/>
+        </w:rPr>
+      </w:pPr>
+      <w:r>
+        <w:rPr>
+          <w:rFonts w:ascii="Arial" w:hAnsi="Arial" w:cs="Arial"/>
+          <w:sz w:val="24"/>
+          <w:szCs w:val="24"/>
+        </w:rPr>
+        <w:t>Nadzwyczajny ciąg zdarzeń: podanie złego loginu lub hasła – zalogowanie użytkownika nie nastąpi.</w:t>
+      </w:r>
+    </w:p>
+    <w:p>
+      <w:pPr>
+        <w:rPr>
+          <w:rFonts w:ascii="Arial" w:hAnsi="Arial" w:cs="Arial"/>
+          <w:sz w:val="24"/>
+          <w:szCs w:val="24"/>
+        </w:rPr>
+      </w:pPr>
+    </w:p>
+    <w:p>
+      <w:pPr>
+        <w:rPr>
+          <w:rFonts w:ascii="Arial" w:hAnsi="Arial" w:cs="Arial"/>
+          <w:sz w:val="24"/>
+          <w:szCs w:val="24"/>
+        </w:rPr>
+      </w:pPr>
+      <w:r>
+        <w:rPr>
+          <w:rFonts w:ascii="Arial" w:hAnsi="Arial" w:cs="Arial"/>
+          <w:sz w:val="24"/>
+          <w:szCs w:val="24"/>
+        </w:rPr>
+        <w:t>#UC2</w:t>
+      </w:r>
+      <w:r>
+        <w:rPr>
+          <w:rFonts w:ascii="Arial" w:hAnsi="Arial" w:cs="Arial"/>
+          <w:sz w:val="24"/>
+          <w:szCs w:val="24"/>
+        </w:rPr>
+        <w:t xml:space="preserve"> Dodaje nowego użytkownika</w:t>
+      </w:r>
+    </w:p>
+    <w:p>
+      <w:pPr>
+        <w:rPr>
+          <w:rFonts w:ascii="Arial" w:hAnsi="Arial" w:cs="Arial"/>
+          <w:sz w:val="24"/>
+          <w:szCs w:val="24"/>
+        </w:rPr>
+      </w:pPr>
+      <w:r>
+        <w:rPr>
+          <w:rFonts w:ascii="Arial" w:hAnsi="Arial" w:cs="Arial"/>
+          <w:sz w:val="24"/>
+          <w:szCs w:val="24"/>
+        </w:rPr>
+        <w:t xml:space="preserve">Przypadek użycia zaczyna się gdy </w:t>
+      </w:r>
+      <w:r>
+        <w:rPr>
+          <w:rFonts w:ascii="Arial" w:eastAsia="Times New Roman" w:hAnsi="Arial" w:cs="Arial"/>
+          <w:sz w:val="24"/>
+          <w:szCs w:val="24"/>
+          <w:lang w:eastAsia="pl-PL"/>
+        </w:rPr>
+        <w:t>przechodzę</w:t>
+      </w:r>
+      <w:r>
+        <w:rPr>
+          <w:rFonts w:ascii="Arial" w:eastAsia="Times New Roman" w:hAnsi="Arial" w:cs="Arial"/>
+          <w:sz w:val="24"/>
+          <w:szCs w:val="24"/>
+          <w:lang w:eastAsia="pl-PL"/>
+        </w:rPr>
+        <w:t xml:space="preserve"> do panelu dodawania nowych użytkowników</w:t>
+      </w:r>
+      <w:r>
+        <w:rPr>
+          <w:rFonts w:ascii="Arial" w:eastAsia="Times New Roman" w:hAnsi="Arial" w:cs="Arial"/>
+          <w:sz w:val="24"/>
+          <w:szCs w:val="24"/>
+          <w:lang w:eastAsia="pl-PL"/>
+        </w:rPr>
+        <w:t xml:space="preserve"> j</w:t>
+      </w:r>
+      <w:r>
+        <w:rPr>
+          <w:rFonts w:ascii="Arial" w:eastAsia="Times New Roman" w:hAnsi="Arial" w:cs="Arial"/>
+          <w:sz w:val="24"/>
+          <w:szCs w:val="24"/>
+          <w:lang w:eastAsia="pl-PL"/>
+        </w:rPr>
+        <w:t>ako administrator</w:t>
+      </w:r>
+      <w:r>
+        <w:rPr>
+          <w:rFonts w:ascii="Arial" w:hAnsi="Arial" w:cs="Arial"/>
+          <w:sz w:val="24"/>
+          <w:szCs w:val="24"/>
+        </w:rPr>
+        <w:t xml:space="preserve">. </w:t>
+      </w:r>
+      <w:r>
+        <w:rPr>
+          <w:rFonts w:ascii="Arial" w:hAnsi="Arial" w:cs="Arial"/>
+          <w:sz w:val="24"/>
+          <w:szCs w:val="24"/>
+        </w:rPr>
+        <w:t>Podaję dane</w:t>
+      </w:r>
+      <w:r>
+        <w:rPr>
+          <w:rFonts w:ascii="Arial" w:hAnsi="Arial" w:cs="Arial"/>
+          <w:sz w:val="24"/>
+          <w:szCs w:val="24"/>
+        </w:rPr>
+        <w:t xml:space="preserve">. </w:t>
+      </w:r>
+      <w:r>
+        <w:rPr>
+          <w:rFonts w:ascii="Arial" w:hAnsi="Arial" w:cs="Arial"/>
+          <w:sz w:val="24"/>
+          <w:szCs w:val="24"/>
+        </w:rPr>
+        <w:t>Po ich zatwierdzeniu p</w:t>
+      </w:r>
+      <w:r>
+        <w:rPr>
+          <w:rFonts w:ascii="Arial" w:hAnsi="Arial" w:cs="Arial"/>
+          <w:sz w:val="24"/>
+          <w:szCs w:val="24"/>
+        </w:rPr>
+        <w:t>rzypadek użycia kończy się.</w:t>
+      </w:r>
+    </w:p>
+    <w:p>
+      <w:pPr>
+        <w:rPr>
+          <w:rFonts w:ascii="Arial" w:hAnsi="Arial" w:cs="Arial"/>
+          <w:sz w:val="24"/>
+          <w:szCs w:val="24"/>
+        </w:rPr>
+      </w:pPr>
+      <w:r>
+        <w:rPr>
+          <w:rFonts w:ascii="Arial" w:hAnsi="Arial" w:cs="Arial"/>
+          <w:sz w:val="24"/>
+          <w:szCs w:val="24"/>
+        </w:rPr>
+        <w:t xml:space="preserve">Nadzwyczajny ciąg zdarzeń: </w:t>
+      </w:r>
+      <w:r>
+        <w:rPr>
+          <w:rFonts w:ascii="Arial" w:eastAsia="Times New Roman" w:hAnsi="Arial" w:cs="Arial"/>
+          <w:sz w:val="24"/>
+          <w:szCs w:val="24"/>
+          <w:lang w:eastAsia="pl-PL"/>
+        </w:rPr>
+        <w:t>anulowanie dodawania</w:t>
+      </w:r>
+      <w:r>
+        <w:rPr>
+          <w:rFonts w:ascii="Arial" w:eastAsia="Times New Roman" w:hAnsi="Arial" w:cs="Arial"/>
+          <w:sz w:val="24"/>
+          <w:szCs w:val="24"/>
+          <w:lang w:eastAsia="pl-PL"/>
+        </w:rPr>
+        <w:t xml:space="preserve"> pracownika</w:t>
+      </w:r>
+      <w:r>
+        <w:rPr>
+          <w:rFonts w:ascii="Arial" w:eastAsia="Times New Roman" w:hAnsi="Arial" w:cs="Arial"/>
+          <w:sz w:val="24"/>
+          <w:szCs w:val="24"/>
+          <w:lang w:eastAsia="pl-PL"/>
+        </w:rPr>
+        <w:t>, nie podanie wymaganych danych, nie zaznaczenie rodzaju konta – przypadek użycia kończy się nie dodaniem nowego konta</w:t>
+      </w:r>
+      <w:r>
+        <w:rPr>
+          <w:rFonts w:ascii="Arial" w:hAnsi="Arial" w:cs="Arial"/>
+          <w:sz w:val="24"/>
+          <w:szCs w:val="24"/>
+        </w:rPr>
+        <w:t>.</w:t>
+      </w:r>
+    </w:p>
+    <w:p>
+      <w:pPr>
+        <w:rPr>
+          <w:rFonts w:ascii="Arial" w:hAnsi="Arial" w:cs="Arial"/>
+          <w:sz w:val="24"/>
+          <w:szCs w:val="24"/>
+        </w:rPr>
+      </w:pPr>
+    </w:p>
+    <w:p>
+      <w:pPr>
+        <w:rPr>
+          <w:rFonts w:ascii="Arial" w:hAnsi="Arial" w:cs="Arial"/>
+          <w:sz w:val="24"/>
+          <w:szCs w:val="24"/>
+        </w:rPr>
+      </w:pPr>
+      <w:r>
+        <w:rPr>
+          <w:rFonts w:ascii="Arial" w:hAnsi="Arial" w:cs="Arial"/>
+          <w:sz w:val="24"/>
+          <w:szCs w:val="24"/>
+        </w:rPr>
+        <w:lastRenderedPageBreak/>
+        <w:t>#UC3</w:t>
+      </w:r>
+      <w:r>
+        <w:rPr>
+          <w:rFonts w:ascii="Arial" w:hAnsi="Arial" w:cs="Arial"/>
+          <w:sz w:val="24"/>
+          <w:szCs w:val="24"/>
+        </w:rPr>
+        <w:t xml:space="preserve"> </w:t>
+      </w:r>
+      <w:r>
+        <w:rPr>
+          <w:rFonts w:ascii="Arial" w:hAnsi="Arial" w:cs="Arial"/>
+          <w:sz w:val="24"/>
+          <w:szCs w:val="24"/>
+        </w:rPr>
+        <w:t>Wyszukuje klienta</w:t>
+      </w:r>
+    </w:p>
+    <w:p>
+      <w:pPr>
+        <w:rPr>
+          <w:rFonts w:ascii="Arial" w:hAnsi="Arial" w:cs="Arial"/>
+          <w:sz w:val="24"/>
+          <w:szCs w:val="24"/>
+        </w:rPr>
+      </w:pPr>
+      <w:r>
+        <w:rPr>
+          <w:rFonts w:ascii="Arial" w:hAnsi="Arial" w:cs="Arial"/>
+          <w:sz w:val="24"/>
+          <w:szCs w:val="24"/>
+        </w:rPr>
+        <w:t xml:space="preserve">Przypadek użycia zaczyna się gdy </w:t>
+      </w:r>
+      <w:r>
+        <w:rPr>
+          <w:rFonts w:ascii="Arial" w:hAnsi="Arial" w:cs="Arial"/>
+          <w:sz w:val="24"/>
+          <w:szCs w:val="24"/>
+        </w:rPr>
+        <w:t>wc</w:t>
+      </w:r>
+      <w:r>
+        <w:rPr>
+          <w:rFonts w:ascii="Arial" w:eastAsia="Times New Roman" w:hAnsi="Arial" w:cs="Arial"/>
+          <w:sz w:val="24"/>
+          <w:szCs w:val="24"/>
+          <w:lang w:eastAsia="pl-PL"/>
+        </w:rPr>
+        <w:t xml:space="preserve">hodzę </w:t>
+      </w:r>
+      <w:r>
+        <w:rPr>
+          <w:rFonts w:ascii="Arial" w:eastAsia="Times New Roman" w:hAnsi="Arial" w:cs="Arial"/>
+          <w:sz w:val="24"/>
+          <w:szCs w:val="24"/>
+          <w:lang w:eastAsia="pl-PL"/>
+        </w:rPr>
+        <w:t>na wyszukiwarkę sekretarki</w:t>
+      </w:r>
+      <w:r>
+        <w:rPr>
+          <w:rFonts w:ascii="Arial" w:hAnsi="Arial" w:cs="Arial"/>
+          <w:sz w:val="24"/>
+          <w:szCs w:val="24"/>
+        </w:rPr>
+        <w:t>. Podaję dane</w:t>
+      </w:r>
+      <w:r>
+        <w:rPr>
+          <w:rFonts w:ascii="Arial" w:hAnsi="Arial" w:cs="Arial"/>
+          <w:sz w:val="24"/>
+          <w:szCs w:val="24"/>
+        </w:rPr>
+        <w:t xml:space="preserve"> do wyszukania</w:t>
+      </w:r>
+      <w:r>
+        <w:rPr>
+          <w:rFonts w:ascii="Arial" w:hAnsi="Arial" w:cs="Arial"/>
+          <w:sz w:val="24"/>
+          <w:szCs w:val="24"/>
+        </w:rPr>
+        <w:t xml:space="preserve">: </w:t>
+      </w:r>
+      <w:r>
+        <w:rPr>
+          <w:rFonts w:ascii="Arial" w:eastAsia="Times New Roman" w:hAnsi="Arial" w:cs="Arial"/>
+          <w:color w:val="000000"/>
+          <w:sz w:val="24"/>
+          <w:szCs w:val="24"/>
+          <w:lang w:eastAsia="pl-PL"/>
+        </w:rPr>
+        <w:t>nazwisko</w:t>
+      </w:r>
+      <w:r>
+        <w:rPr>
+          <w:rFonts w:ascii="Arial" w:eastAsia="Times New Roman" w:hAnsi="Arial" w:cs="Arial"/>
+          <w:color w:val="000000"/>
+          <w:sz w:val="24"/>
+          <w:szCs w:val="24"/>
+          <w:lang w:eastAsia="pl-PL"/>
+        </w:rPr>
+        <w:t xml:space="preserve"> </w:t>
+      </w:r>
+      <w:r>
+        <w:rPr>
+          <w:rFonts w:ascii="Arial" w:eastAsia="Times New Roman" w:hAnsi="Arial" w:cs="Arial"/>
+          <w:color w:val="000000"/>
+          <w:sz w:val="24"/>
+          <w:szCs w:val="24"/>
+          <w:lang w:eastAsia="pl-PL"/>
+        </w:rPr>
+        <w:t>lub nr. rejestracyjny</w:t>
+      </w:r>
+      <w:r>
+        <w:rPr>
+          <w:rFonts w:ascii="Arial" w:eastAsia="Times New Roman" w:hAnsi="Arial" w:cs="Arial"/>
+          <w:color w:val="000000"/>
+          <w:sz w:val="24"/>
+          <w:szCs w:val="24"/>
+          <w:lang w:eastAsia="pl-PL"/>
+        </w:rPr>
+        <w:t xml:space="preserve"> pojazdu</w:t>
+      </w:r>
+      <w:r>
+        <w:rPr>
+          <w:rFonts w:ascii="Arial" w:hAnsi="Arial" w:cs="Arial"/>
+          <w:sz w:val="24"/>
+          <w:szCs w:val="24"/>
+        </w:rPr>
+        <w:t>.</w:t>
+      </w:r>
+      <w:r>
+        <w:rPr>
+          <w:rFonts w:ascii="Arial" w:hAnsi="Arial" w:cs="Arial"/>
+          <w:sz w:val="24"/>
+          <w:szCs w:val="24"/>
+        </w:rPr>
+        <w:t xml:space="preserve"> Po ich zatwierdzeniu </w:t>
+      </w:r>
+      <w:r>
+        <w:rPr>
+          <w:rFonts w:ascii="Arial" w:hAnsi="Arial" w:cs="Arial"/>
+          <w:sz w:val="24"/>
+          <w:szCs w:val="24"/>
+        </w:rPr>
+        <w:t>otrzymuję klientów z bazy spełniających kryteria. P</w:t>
+      </w:r>
+      <w:r>
+        <w:rPr>
+          <w:rFonts w:ascii="Arial" w:hAnsi="Arial" w:cs="Arial"/>
+          <w:sz w:val="24"/>
+          <w:szCs w:val="24"/>
+        </w:rPr>
+        <w:t>rzypadek użycia kończy się.</w:t>
+      </w:r>
+    </w:p>
+    <w:p>
+      <w:pPr>
+        <w:rPr>
+          <w:rFonts w:ascii="Arial" w:hAnsi="Arial" w:cs="Arial"/>
+          <w:sz w:val="24"/>
+          <w:szCs w:val="24"/>
+        </w:rPr>
+      </w:pPr>
+      <w:r>
+        <w:rPr>
+          <w:rFonts w:ascii="Arial" w:hAnsi="Arial" w:cs="Arial"/>
+          <w:sz w:val="24"/>
+          <w:szCs w:val="24"/>
+        </w:rPr>
+        <w:t xml:space="preserve">Nadzwyczajny ciąg zdarzeń: </w:t>
+      </w:r>
+      <w:r>
+        <w:rPr>
+          <w:rFonts w:ascii="Arial" w:eastAsia="Times New Roman" w:hAnsi="Arial" w:cs="Arial"/>
+          <w:sz w:val="24"/>
+          <w:szCs w:val="24"/>
+          <w:lang w:eastAsia="pl-PL"/>
+        </w:rPr>
+        <w:t>brak klientów spełniających podane kryteria w bazie</w:t>
+      </w:r>
+      <w:r>
+        <w:rPr>
+          <w:rFonts w:ascii="Arial" w:hAnsi="Arial" w:cs="Arial"/>
+          <w:sz w:val="24"/>
+          <w:szCs w:val="24"/>
+        </w:rPr>
+        <w:t>.</w:t>
+      </w:r>
+    </w:p>
+    <w:p>
+      <w:pPr>
+        <w:rPr>
+          <w:rFonts w:ascii="Arial" w:hAnsi="Arial" w:cs="Arial"/>
+          <w:sz w:val="24"/>
+          <w:szCs w:val="24"/>
+        </w:rPr>
+      </w:pPr>
     </w:p>
     <w:sectPr>
       <w:pgSz w:w="11906" w:h="16838"/>
@@ -5368,6 +6853,51 @@
       <w:szCs w:val="26"/>
     </w:rPr>
   </w:style>
+  <w:style w:type="paragraph" w:styleId="Nagwek3">
+    <w:name w:val="heading 3"/>
+    <w:basedOn w:val="Normalny"/>
+    <w:next w:val="Normalny"/>
+    <w:link w:val="Nagwek3Znak"/>
+    <w:uiPriority w:val="9"/>
+    <w:unhideWhenUsed/>
+    <w:qFormat/>
+    <w:rsid w:val="00D1692F"/>
+    <w:pPr>
+      <w:keepNext/>
+      <w:keepLines/>
+      <w:spacing w:before="40" w:after="0"/>
+      <w:outlineLvl w:val="2"/>
+    </w:pPr>
+    <w:rPr>
+      <w:rFonts w:asciiTheme="majorHAnsi" w:eastAsiaTheme="majorEastAsia" w:hAnsiTheme="majorHAnsi" w:cstheme="majorBidi"/>
+      <w:color w:val="1F4D78" w:themeColor="accent1" w:themeShade="7F"/>
+      <w:sz w:val="24"/>
+      <w:szCs w:val="24"/>
+    </w:rPr>
+  </w:style>
+  <w:style w:type="paragraph" w:styleId="Nagwek4">
+    <w:name w:val="heading 4"/>
+    <w:basedOn w:val="Normalny"/>
+    <w:next w:val="Normalny"/>
+    <w:link w:val="Nagwek4Znak"/>
+    <w:uiPriority w:val="9"/>
+    <w:semiHidden/>
+    <w:unhideWhenUsed/>
+    <w:qFormat/>
+    <w:rsid w:val="00F7526E"/>
+    <w:pPr>
+      <w:keepNext/>
+      <w:keepLines/>
+      <w:spacing w:before="40" w:after="0"/>
+      <w:outlineLvl w:val="3"/>
+    </w:pPr>
+    <w:rPr>
+      <w:rFonts w:asciiTheme="majorHAnsi" w:eastAsiaTheme="majorEastAsia" w:hAnsiTheme="majorHAnsi" w:cstheme="majorBidi"/>
+      <w:i/>
+      <w:iCs/>
+      <w:color w:val="2E74B5" w:themeColor="accent1" w:themeShade="BF"/>
+    </w:rPr>
+  </w:style>
   <w:style w:type="paragraph" w:styleId="Nagwek8">
     <w:name w:val="heading 8"/>
     <w:basedOn w:val="Normalny"/>
@@ -5519,6 +7049,69 @@
     <w:name w:val="text_exposed_show"/>
     <w:basedOn w:val="Domylnaczcionkaakapitu"/>
     <w:rsid w:val="00C42DAB"/>
+  </w:style>
+  <w:style w:type="paragraph" w:customStyle="1" w:styleId="rysunek">
+    <w:name w:val="rysunek"/>
+    <w:basedOn w:val="Normalny"/>
+    <w:rsid w:val="008900BC"/>
+    <w:pPr>
+      <w:spacing w:before="100" w:beforeAutospacing="1" w:after="100" w:afterAutospacing="1" w:line="240" w:lineRule="auto"/>
+    </w:pPr>
+    <w:rPr>
+      <w:rFonts w:ascii="Times New Roman" w:eastAsia="Times New Roman" w:hAnsi="Times New Roman" w:cs="Times New Roman"/>
+      <w:sz w:val="24"/>
+      <w:szCs w:val="24"/>
+      <w:lang w:eastAsia="pl-PL"/>
+    </w:rPr>
+  </w:style>
+  <w:style w:type="character" w:styleId="Uwydatnienie">
+    <w:name w:val="Emphasis"/>
+    <w:basedOn w:val="Domylnaczcionkaakapitu"/>
+    <w:uiPriority w:val="20"/>
+    <w:qFormat/>
+    <w:rsid w:val="008900BC"/>
+    <w:rPr>
+      <w:i/>
+      <w:iCs/>
+    </w:rPr>
+  </w:style>
+  <w:style w:type="character" w:customStyle="1" w:styleId="Nagwek4Znak">
+    <w:name w:val="Nagłówek 4 Znak"/>
+    <w:basedOn w:val="Domylnaczcionkaakapitu"/>
+    <w:link w:val="Nagwek4"/>
+    <w:uiPriority w:val="9"/>
+    <w:semiHidden/>
+    <w:rsid w:val="00F7526E"/>
+    <w:rPr>
+      <w:rFonts w:asciiTheme="majorHAnsi" w:eastAsiaTheme="majorEastAsia" w:hAnsiTheme="majorHAnsi" w:cstheme="majorBidi"/>
+      <w:i/>
+      <w:iCs/>
+      <w:color w:val="2E74B5" w:themeColor="accent1" w:themeShade="BF"/>
+    </w:rPr>
+  </w:style>
+  <w:style w:type="character" w:styleId="Pogrubienie">
+    <w:name w:val="Strong"/>
+    <w:basedOn w:val="Domylnaczcionkaakapitu"/>
+    <w:uiPriority w:val="22"/>
+    <w:qFormat/>
+    <w:rsid w:val="00F7526E"/>
+    <w:rPr>
+      <w:b/>
+      <w:bCs/>
+    </w:rPr>
+  </w:style>
+  <w:style w:type="character" w:customStyle="1" w:styleId="Nagwek3Znak">
+    <w:name w:val="Nagłówek 3 Znak"/>
+    <w:basedOn w:val="Domylnaczcionkaakapitu"/>
+    <w:link w:val="Nagwek3"/>
+    <w:uiPriority w:val="9"/>
+    <w:rsid w:val="00D1692F"/>
+    <w:rPr>
+      <w:rFonts w:asciiTheme="majorHAnsi" w:eastAsiaTheme="majorEastAsia" w:hAnsiTheme="majorHAnsi" w:cstheme="majorBidi"/>
+      <w:color w:val="1F4D78" w:themeColor="accent1" w:themeShade="7F"/>
+      <w:sz w:val="24"/>
+      <w:szCs w:val="24"/>
+    </w:rPr>
   </w:style>
 </w:styles>
 </file>

</xml_diff>